<commit_message>
remove 'me' from service list
</commit_message>
<xml_diff>
--- a/docassemble/us_tx_family/data/templates/TX-001.003-Certificate_of_Service.docx
+++ b/docassemble/us_tx_family/data/templates/TX-001.003-Certificate_of_Service.docx
@@ -85,8 +85,6 @@
       <w:r>
         <w:t xml:space="preserve"> </w:t>
       </w:r>
-      <w:bookmarkStart w:id="0" w:name="_GoBack"/>
-      <w:bookmarkEnd w:id="0"/>
       <w:proofErr w:type="spellStart"/>
       <w:proofErr w:type="gramStart"/>
       <w:r>
@@ -94,6 +92,38 @@
       </w:r>
       <w:proofErr w:type="spellEnd"/>
       <w:proofErr w:type="gramEnd"/>
+      <w:r>
+        <w:t xml:space="preserve"> %}</w:t>
+      </w:r>
+    </w:p>
+    <w:p>
+      <w:pPr>
+        <w:spacing w:line="240" w:lineRule="auto"/>
+      </w:pPr>
+      <w:r>
+        <w:t xml:space="preserve">{%p if </w:t>
+      </w:r>
+      <w:proofErr w:type="spellStart"/>
+      <w:r>
+        <w:t>atty.bar_</w:t>
+      </w:r>
+      <w:proofErr w:type="gramStart"/>
+      <w:r>
+        <w:t>number</w:t>
+      </w:r>
+      <w:proofErr w:type="spellEnd"/>
+      <w:r>
+        <w:t xml:space="preserve"> !</w:t>
+      </w:r>
+      <w:proofErr w:type="gramEnd"/>
+      <w:r>
+        <w:t xml:space="preserve">= </w:t>
+      </w:r>
+      <w:proofErr w:type="spellStart"/>
+      <w:r>
+        <w:t>me.bar_number</w:t>
+      </w:r>
+      <w:proofErr w:type="spellEnd"/>
       <w:r>
         <w:t xml:space="preserve"> %}</w:t>
       </w:r>
@@ -136,6 +166,16 @@
           <w:iCs/>
         </w:rPr>
         <w:t>}}</w:t>
+      </w:r>
+      <w:bookmarkStart w:id="0" w:name="_GoBack"/>
+    </w:p>
+    <w:bookmarkEnd w:id="0"/>
+    <w:p>
+      <w:pPr>
+        <w:spacing w:line="240" w:lineRule="auto"/>
+      </w:pPr>
+      <w:r>
+        <w:t>{%p endif %}</w:t>
       </w:r>
     </w:p>
     <w:p>
@@ -1323,7 +1363,7 @@
 </file>
 
 <file path=customXml/itemProps1.xml><?xml version="1.0" encoding="utf-8"?>
-<ds:datastoreItem xmlns:ds="http://schemas.openxmlformats.org/officeDocument/2006/customXml" ds:itemID="{15F54D23-14A1-446C-ACDC-1FE0A56B325F}">
+<ds:datastoreItem xmlns:ds="http://schemas.openxmlformats.org/officeDocument/2006/customXml" ds:itemID="{FD4D883A-89B1-4E10-A236-7CD8D6D6A1E1}">
   <ds:schemaRefs>
     <ds:schemaRef ds:uri="http://schemas.openxmlformats.org/officeDocument/2006/bibliography"/>
   </ds:schemaRefs>

</xml_diff>

<commit_message>
fix object ref for "me"
</commit_message>
<xml_diff>
--- a/docassemble/us_tx_family/data/templates/TX-001.003-Certificate_of_Service.docx
+++ b/docassemble/us_tx_family/data/templates/TX-001.003-Certificate_of_Service.docx
@@ -121,6 +121,11 @@
       </w:r>
       <w:proofErr w:type="spellStart"/>
       <w:r>
+        <w:t>case.</w:t>
+      </w:r>
+      <w:bookmarkStart w:id="0" w:name="_GoBack"/>
+      <w:bookmarkEnd w:id="0"/>
+      <w:r>
         <w:t>me.bar_number</w:t>
       </w:r>
       <w:proofErr w:type="spellEnd"/>
@@ -167,9 +172,7 @@
         </w:rPr>
         <w:t>}}</w:t>
       </w:r>
-      <w:bookmarkStart w:id="0" w:name="_GoBack"/>
-    </w:p>
-    <w:bookmarkEnd w:id="0"/>
+    </w:p>
     <w:p>
       <w:pPr>
         <w:spacing w:line="240" w:lineRule="auto"/>
@@ -1363,7 +1366,7 @@
 </file>
 
 <file path=customXml/itemProps1.xml><?xml version="1.0" encoding="utf-8"?>
-<ds:datastoreItem xmlns:ds="http://schemas.openxmlformats.org/officeDocument/2006/customXml" ds:itemID="{FD4D883A-89B1-4E10-A236-7CD8D6D6A1E1}">
+<ds:datastoreItem xmlns:ds="http://schemas.openxmlformats.org/officeDocument/2006/customXml" ds:itemID="{7825EF1B-471A-48CC-87ED-9F1A4A0C09ED}">
   <ds:schemaRefs>
     <ds:schemaRef ds:uri="http://schemas.openxmlformats.org/officeDocument/2006/bibliography"/>
   </ds:schemaRefs>

</xml_diff>

<commit_message>
page break before certificate of svc
</commit_message>
<xml_diff>
--- a/docassemble/us_tx_family/data/templates/TX-001.003-Certificate_of_Service.docx
+++ b/docassemble/us_tx_family/data/templates/TX-001.003-Certificate_of_Service.docx
@@ -2,6 +2,23 @@
 <file path=word/document.xml><?xml version="1.0" encoding="utf-8"?>
 <w:document xmlns:wpc="http://schemas.microsoft.com/office/word/2010/wordprocessingCanvas" xmlns:cx="http://schemas.microsoft.com/office/drawing/2014/chartex" xmlns:cx1="http://schemas.microsoft.com/office/drawing/2015/9/8/chartex" xmlns:cx2="http://schemas.microsoft.com/office/drawing/2015/10/21/chartex" xmlns:cx3="http://schemas.microsoft.com/office/drawing/2016/5/9/chartex" xmlns:cx4="http://schemas.microsoft.com/office/drawing/2016/5/10/chartex" xmlns:cx5="http://schemas.microsoft.com/office/drawing/2016/5/11/chartex" xmlns:cx6="http://schemas.microsoft.com/office/drawing/2016/5/12/chartex" xmlns:cx7="http://schemas.microsoft.com/office/drawing/2016/5/13/chartex" xmlns:cx8="http://schemas.microsoft.com/office/drawing/2016/5/14/chartex" xmlns:mc="http://schemas.openxmlformats.org/markup-compatibility/2006" xmlns:aink="http://schemas.microsoft.com/office/drawing/2016/ink" xmlns:am3d="http://schemas.microsoft.com/office/drawing/2017/model3d" xmlns:o="urn:schemas-microsoft-com:office:office" xmlns:r="http://schemas.openxmlformats.org/officeDocument/2006/relationships" xmlns:m="http://schemas.openxmlformats.org/officeDocument/2006/math" xmlns:v="urn:schemas-microsoft-com:vml" xmlns:wp14="http://schemas.microsoft.com/office/word/2010/wordprocessingDrawing" xmlns:wp="http://schemas.openxmlformats.org/drawingml/2006/wordprocessingDrawing" xmlns:w10="urn:schemas-microsoft-com:office:word" xmlns:w="http://schemas.openxmlformats.org/wordprocessingml/2006/main" xmlns:w14="http://schemas.microsoft.com/office/word/2010/wordml" xmlns:w15="http://schemas.microsoft.com/office/word/2012/wordml" xmlns:w16cid="http://schemas.microsoft.com/office/word/2016/wordml/cid" xmlns:w16se="http://schemas.microsoft.com/office/word/2015/wordml/symex" xmlns:wpg="http://schemas.microsoft.com/office/word/2010/wordprocessingGroup" xmlns:wpi="http://schemas.microsoft.com/office/word/2010/wordprocessingInk" xmlns:wne="http://schemas.microsoft.com/office/word/2006/wordml" xmlns:wps="http://schemas.microsoft.com/office/word/2010/wordprocessingShape" mc:Ignorable="w14 w15 w16se w16cid wp14">
   <w:body>
+    <w:p>
+      <w:pPr>
+        <w:spacing w:line="259" w:lineRule="auto"/>
+        <w:jc w:val="left"/>
+        <w:rPr>
+          <w:b/>
+          <w:bCs/>
+        </w:rPr>
+      </w:pPr>
+      <w:r>
+        <w:rPr>
+          <w:b/>
+          <w:bCs/>
+        </w:rPr>
+        <w:br w:type="page"/>
+      </w:r>
+    </w:p>
     <w:p>
       <w:pPr>
         <w:spacing w:line="240" w:lineRule="auto"/>
@@ -11,11 +28,14 @@
           <w:bCs/>
         </w:rPr>
       </w:pPr>
+      <w:bookmarkStart w:id="0" w:name="_GoBack"/>
+      <w:bookmarkEnd w:id="0"/>
       <w:r>
         <w:rPr>
           <w:b/>
           <w:bCs/>
         </w:rPr>
+        <w:lastRenderedPageBreak/>
         <w:t>CERTIFICATE OF SERVICE</w:t>
       </w:r>
     </w:p>
@@ -66,7 +86,7 @@
         <w:rPr>
           <w:noProof/>
         </w:rPr>
-        <w:t>February 1, 2020</w:t>
+        <w:t>February 6, 2020</w:t>
       </w:r>
       <w:r>
         <w:fldChar w:fldCharType="end"/>
@@ -123,8 +143,6 @@
       <w:r>
         <w:t>case.</w:t>
       </w:r>
-      <w:bookmarkStart w:id="0" w:name="_GoBack"/>
-      <w:bookmarkEnd w:id="0"/>
       <w:r>
         <w:t>me.bar_number</w:t>
       </w:r>
@@ -1366,7 +1384,7 @@
 </file>
 
 <file path=customXml/itemProps1.xml><?xml version="1.0" encoding="utf-8"?>
-<ds:datastoreItem xmlns:ds="http://schemas.openxmlformats.org/officeDocument/2006/customXml" ds:itemID="{7825EF1B-471A-48CC-87ED-9F1A4A0C09ED}">
+<ds:datastoreItem xmlns:ds="http://schemas.openxmlformats.org/officeDocument/2006/customXml" ds:itemID="{D7AE501F-D8CA-4B60-9036-38D81ABE1F60}">
   <ds:schemaRefs>
     <ds:schemaRef ds:uri="http://schemas.openxmlformats.org/officeDocument/2006/bibliography"/>
   </ds:schemaRefs>

</xml_diff>

<commit_message>
accommodate pro se parties in service list
</commit_message>
<xml_diff>
--- a/docassemble/us_tx_family/data/templates/TX-001.003-Certificate_of_Service.docx
+++ b/docassemble/us_tx_family/data/templates/TX-001.003-Certificate_of_Service.docx
@@ -28,41 +28,499 @@
           <w:bCs/>
         </w:rPr>
       </w:pPr>
+      <w:r>
+        <w:rPr>
+          <w:b/>
+          <w:bCs/>
+        </w:rPr>
+        <w:lastRenderedPageBreak/>
+        <w:t>CERTIFICATE OF SERVICE</w:t>
+      </w:r>
+    </w:p>
+    <w:p>
+      <w:pPr>
+        <w:spacing w:line="240" w:lineRule="auto"/>
+      </w:pPr>
+      <w:r>
+        <w:tab/>
+        <w:t xml:space="preserve">I certify that a true and correct copy of this </w:t>
+      </w:r>
+      <w:r>
+        <w:rPr>
+          <w:i/>
+          <w:iCs/>
+        </w:rPr>
+        <w:t>{{doc.title}}</w:t>
+      </w:r>
+      <w:r>
+        <w:t xml:space="preserve"> was served on each party or attorney of record in compliance with the Texas Rules of Civil Procedure on </w:t>
+      </w:r>
+      <w:r>
+        <w:fldChar w:fldCharType="begin"/>
+      </w:r>
+      <w:r>
+        <w:instrText xml:space="preserve"> DATE \@ "MMMM d, yyyy" </w:instrText>
+      </w:r>
+      <w:r>
+        <w:fldChar w:fldCharType="separate"/>
+      </w:r>
+      <w:r>
+        <w:rPr>
+          <w:noProof/>
+        </w:rPr>
+        <w:t>March 7, 2020</w:t>
+      </w:r>
+      <w:r>
+        <w:fldChar w:fldCharType="end"/>
+      </w:r>
+      <w:r>
+        <w:t xml:space="preserve"> as follows:</w:t>
+      </w:r>
+    </w:p>
+    <w:p>
+      <w:pPr>
+        <w:spacing w:line="240" w:lineRule="auto"/>
+      </w:pPr>
+      <w:r>
+        <w:t>{%p for</w:t>
+      </w:r>
+      <w:r>
+        <w:t xml:space="preserve"> p in</w:t>
+      </w:r>
+      <w:r>
+        <w:t xml:space="preserve"> </w:t>
+      </w:r>
+      <w:r>
+        <w:t>case.petitioner</w:t>
+      </w:r>
+      <w:r>
+        <w:t xml:space="preserve"> %}</w:t>
+      </w:r>
+    </w:p>
+    <w:p>
+      <w:pPr>
+        <w:spacing w:line="240" w:lineRule="auto"/>
+      </w:pPr>
+      <w:r>
+        <w:t xml:space="preserve">{%p if </w:t>
+      </w:r>
+      <w:r>
+        <w:t>p.attorney</w:t>
+      </w:r>
+      <w:r>
+        <w:t xml:space="preserve">.bar_number != </w:t>
+      </w:r>
+      <w:r>
+        <w:t>case.</w:t>
+      </w:r>
+      <w:r>
+        <w:t>me.bar_number %}</w:t>
+      </w:r>
+    </w:p>
+    <w:p>
+      <w:pPr>
+        <w:spacing w:line="240" w:lineRule="auto"/>
+      </w:pPr>
+      <w:r>
+        <w:t>{%p if p.attorney.bar_number != ''%}</w:t>
+      </w:r>
+    </w:p>
+    <w:p>
+      <w:pPr>
+        <w:spacing w:after="0" w:line="240" w:lineRule="auto"/>
+        <w:ind w:left="720"/>
+      </w:pPr>
+      <w:r>
+        <w:t>{{</w:t>
+      </w:r>
+      <w:r>
+        <w:t>p.attorney.name</w:t>
+      </w:r>
+      <w:r>
+        <w:t>}}, Esq.</w:t>
+      </w:r>
+    </w:p>
+    <w:p>
+      <w:pPr>
+        <w:spacing w:after="0" w:line="240" w:lineRule="auto"/>
+        <w:ind w:left="720"/>
+      </w:pPr>
+      <w:r>
+        <w:t>Attorney for {{p.name}}, Petitioner</w:t>
+      </w:r>
+    </w:p>
+    <w:p>
+      <w:pPr>
+        <w:spacing w:line="240" w:lineRule="auto"/>
+        <w:ind w:left="720"/>
+        <w:rPr>
+          <w:i/>
+          <w:iCs/>
+        </w:rPr>
+      </w:pPr>
+      <w:r>
+        <w:rPr>
+          <w:i/>
+          <w:iCs/>
+        </w:rPr>
+        <w:t>By electronic filing manager to {{</w:t>
+      </w:r>
+      <w:r>
+        <w:rPr>
+          <w:i/>
+          <w:iCs/>
+        </w:rPr>
+        <w:t>p.attorney</w:t>
+      </w:r>
+      <w:r>
+        <w:rPr>
+          <w:i/>
+          <w:iCs/>
+        </w:rPr>
+        <w:t>.email}}</w:t>
+      </w:r>
+    </w:p>
+    <w:p>
+      <w:pPr>
+        <w:spacing w:line="240" w:lineRule="auto"/>
+      </w:pPr>
+      <w:r>
+        <w:t>{%p else %}</w:t>
+      </w:r>
+    </w:p>
+    <w:p>
+      <w:pPr>
+        <w:spacing w:after="0" w:line="240" w:lineRule="auto"/>
+      </w:pPr>
+      <w:r>
+        <w:tab/>
+        <w:t>{{p.name}}, Petitioner, Pro Se</w:t>
+      </w:r>
+    </w:p>
+    <w:p>
+      <w:pPr>
+        <w:spacing w:line="240" w:lineRule="auto"/>
+        <w:rPr>
+          <w:i/>
+          <w:iCs/>
+        </w:rPr>
+      </w:pPr>
+      <w:r>
+        <w:tab/>
+      </w:r>
+      <w:r>
+        <w:rPr>
+          <w:i/>
+          <w:iCs/>
+        </w:rPr>
+        <w:t>By {{p.service_method</w:t>
+      </w:r>
+      <w:r>
+        <w:rPr>
+          <w:i/>
+          <w:iCs/>
+        </w:rPr>
+        <w:t>()</w:t>
+      </w:r>
+      <w:r>
+        <w:rPr>
+          <w:i/>
+          <w:iCs/>
+        </w:rPr>
+        <w:t>}}</w:t>
+      </w:r>
+    </w:p>
+    <w:p>
+      <w:pPr>
+        <w:spacing w:line="240" w:lineRule="auto"/>
+      </w:pPr>
+      <w:r>
+        <w:t>{%p endif %}</w:t>
+      </w:r>
+    </w:p>
+    <w:p>
+      <w:pPr>
+        <w:spacing w:line="240" w:lineRule="auto"/>
+      </w:pPr>
+      <w:r>
+        <w:t>{%p endif %}</w:t>
+      </w:r>
+    </w:p>
+    <w:p>
+      <w:pPr>
+        <w:spacing w:line="240" w:lineRule="auto"/>
+      </w:pPr>
+      <w:r>
+        <w:t>{%p endfor %}</w:t>
+      </w:r>
+    </w:p>
+    <w:p>
+      <w:pPr>
+        <w:spacing w:line="240" w:lineRule="auto"/>
+      </w:pPr>
+      <w:r>
+        <w:t>{%p for p in case.</w:t>
+      </w:r>
+      <w:r>
+        <w:t>respondent</w:t>
+      </w:r>
+      <w:r>
+        <w:t xml:space="preserve"> %}</w:t>
+      </w:r>
+    </w:p>
+    <w:p>
+      <w:pPr>
+        <w:spacing w:line="240" w:lineRule="auto"/>
+      </w:pPr>
+      <w:r>
+        <w:t>{%p if p.attorney.bar_number != case.me.bar_number %}</w:t>
+      </w:r>
+    </w:p>
+    <w:p>
+      <w:pPr>
+        <w:spacing w:line="240" w:lineRule="auto"/>
+      </w:pPr>
+      <w:r>
+        <w:t>{%p if p.attorney.bar_number != ''%}</w:t>
+      </w:r>
+    </w:p>
+    <w:p>
+      <w:pPr>
+        <w:spacing w:after="0" w:line="240" w:lineRule="auto"/>
+        <w:ind w:left="720"/>
+      </w:pPr>
+      <w:r>
+        <w:t>{{p.attorney.name}}, Esq.</w:t>
+      </w:r>
+    </w:p>
+    <w:p>
+      <w:pPr>
+        <w:spacing w:after="0" w:line="240" w:lineRule="auto"/>
+        <w:ind w:left="720"/>
+      </w:pPr>
+      <w:r>
+        <w:t xml:space="preserve">Attorney for {{p.name}}, </w:t>
+      </w:r>
+      <w:r>
+        <w:t>Respondent</w:t>
+      </w:r>
+    </w:p>
+    <w:p>
+      <w:pPr>
+        <w:spacing w:line="240" w:lineRule="auto"/>
+        <w:ind w:left="720"/>
+        <w:rPr>
+          <w:i/>
+          <w:iCs/>
+        </w:rPr>
+      </w:pPr>
+      <w:r>
+        <w:rPr>
+          <w:i/>
+          <w:iCs/>
+        </w:rPr>
+        <w:t>By electronic filing manager to {{p.attorney.email}}</w:t>
+      </w:r>
+    </w:p>
+    <w:p>
+      <w:pPr>
+        <w:spacing w:line="240" w:lineRule="auto"/>
+      </w:pPr>
+      <w:r>
+        <w:t>{%p else %}</w:t>
+      </w:r>
+    </w:p>
+    <w:p>
+      <w:pPr>
+        <w:spacing w:after="0" w:line="240" w:lineRule="auto"/>
+      </w:pPr>
+      <w:r>
+        <w:tab/>
+        <w:t xml:space="preserve">{{p.name}}, </w:t>
+      </w:r>
+      <w:r>
+        <w:t>Respondent</w:t>
+      </w:r>
+      <w:r>
+        <w:t>, Pro Se</w:t>
+      </w:r>
+    </w:p>
+    <w:p>
+      <w:pPr>
+        <w:spacing w:line="240" w:lineRule="auto"/>
+        <w:rPr>
+          <w:i/>
+          <w:iCs/>
+        </w:rPr>
+      </w:pPr>
+      <w:r>
+        <w:tab/>
+      </w:r>
+      <w:r>
+        <w:rPr>
+          <w:i/>
+          <w:iCs/>
+        </w:rPr>
+        <w:t>By {{p.service_method</w:t>
+      </w:r>
+      <w:r>
+        <w:rPr>
+          <w:i/>
+          <w:iCs/>
+        </w:rPr>
+        <w:t>()</w:t>
+      </w:r>
+      <w:r>
+        <w:rPr>
+          <w:i/>
+          <w:iCs/>
+        </w:rPr>
+        <w:t>}}</w:t>
+      </w:r>
+    </w:p>
+    <w:p>
+      <w:pPr>
+        <w:spacing w:line="240" w:lineRule="auto"/>
+      </w:pPr>
+      <w:r>
+        <w:t>{%p endif %}</w:t>
+      </w:r>
+    </w:p>
+    <w:p>
+      <w:pPr>
+        <w:spacing w:line="240" w:lineRule="auto"/>
+      </w:pPr>
+      <w:r>
+        <w:t>{%p endif %}</w:t>
+      </w:r>
+    </w:p>
+    <w:p>
+      <w:pPr>
+        <w:spacing w:line="240" w:lineRule="auto"/>
+      </w:pPr>
+      <w:r>
+        <w:t>{%p endfor %}</w:t>
+      </w:r>
+    </w:p>
+    <w:p>
+      <w:pPr>
+        <w:spacing w:line="240" w:lineRule="auto"/>
+      </w:pPr>
+      <w:r>
+        <w:lastRenderedPageBreak/>
+        <w:t>{%p for p in case.</w:t>
+      </w:r>
+      <w:r>
+        <w:t>intervenor</w:t>
+      </w:r>
+      <w:r>
+        <w:t xml:space="preserve"> %}</w:t>
+      </w:r>
+    </w:p>
+    <w:p>
+      <w:pPr>
+        <w:spacing w:line="240" w:lineRule="auto"/>
+      </w:pPr>
+      <w:r>
+        <w:t>{%p if p.attorney.bar_number != case.me.bar_number %}</w:t>
+      </w:r>
+    </w:p>
+    <w:p>
+      <w:pPr>
+        <w:spacing w:line="240" w:lineRule="auto"/>
+      </w:pPr>
+      <w:r>
+        <w:t>{%p if p.attorney.bar_number != ''%}</w:t>
+      </w:r>
+    </w:p>
+    <w:p>
+      <w:pPr>
+        <w:spacing w:after="0" w:line="240" w:lineRule="auto"/>
+        <w:ind w:left="720"/>
+      </w:pPr>
+      <w:r>
+        <w:t>{{p.attorney.name}}, Esq.</w:t>
+      </w:r>
+    </w:p>
+    <w:p>
+      <w:pPr>
+        <w:spacing w:after="0" w:line="240" w:lineRule="auto"/>
+        <w:ind w:left="720"/>
+      </w:pPr>
+      <w:r>
+        <w:t xml:space="preserve">Attorney for {{p.name}}, </w:t>
+      </w:r>
+      <w:r>
+        <w:t>Intervenor</w:t>
+      </w:r>
+    </w:p>
+    <w:p>
+      <w:pPr>
+        <w:spacing w:line="240" w:lineRule="auto"/>
+        <w:ind w:left="720"/>
+        <w:rPr>
+          <w:i/>
+          <w:iCs/>
+        </w:rPr>
+      </w:pPr>
+      <w:r>
+        <w:rPr>
+          <w:i/>
+          <w:iCs/>
+        </w:rPr>
+        <w:t>By electronic filing manager to {{p.attorney.email}}</w:t>
+      </w:r>
+    </w:p>
+    <w:p>
+      <w:pPr>
+        <w:spacing w:line="240" w:lineRule="auto"/>
+      </w:pPr>
+      <w:r>
+        <w:t>{%p else %}</w:t>
+      </w:r>
+    </w:p>
+    <w:p>
+      <w:pPr>
+        <w:spacing w:after="0" w:line="240" w:lineRule="auto"/>
+      </w:pPr>
+      <w:r>
+        <w:tab/>
+        <w:t xml:space="preserve">{{p.name}}, </w:t>
+      </w:r>
+      <w:r>
+        <w:t>Intervenor</w:t>
+      </w:r>
       <w:bookmarkStart w:id="0" w:name="_GoBack"/>
       <w:bookmarkEnd w:id="0"/>
       <w:r>
-        <w:rPr>
-          <w:b/>
-          <w:bCs/>
-        </w:rPr>
-        <w:lastRenderedPageBreak/>
-        <w:t>CERTIFICATE OF SERVICE</w:t>
-      </w:r>
-    </w:p>
-    <w:p>
-      <w:pPr>
-        <w:spacing w:line="240" w:lineRule="auto"/>
+        <w:t>, Pro Se</w:t>
+      </w:r>
+    </w:p>
+    <w:p>
+      <w:pPr>
+        <w:spacing w:line="240" w:lineRule="auto"/>
+        <w:rPr>
+          <w:i/>
+          <w:iCs/>
+        </w:rPr>
       </w:pPr>
       <w:r>
         <w:tab/>
-        <w:t xml:space="preserve">I certify that a true and correct copy of this </w:t>
-      </w:r>
-      <w:r>
-        <w:rPr>
-          <w:i/>
-          <w:iCs/>
-        </w:rPr>
-        <w:t>{{</w:t>
-      </w:r>
-      <w:proofErr w:type="spellStart"/>
-      <w:r>
-        <w:rPr>
-          <w:i/>
-          <w:iCs/>
-        </w:rPr>
-        <w:t>doc.title</w:t>
-      </w:r>
-      <w:proofErr w:type="spellEnd"/>
+      </w:r>
+      <w:r>
+        <w:rPr>
+          <w:i/>
+          <w:iCs/>
+        </w:rPr>
+        <w:t>By {{p.service_method</w:t>
+      </w:r>
+      <w:r>
+        <w:rPr>
+          <w:i/>
+          <w:iCs/>
+        </w:rPr>
+        <w:t>()</w:t>
+      </w:r>
       <w:r>
         <w:rPr>
           <w:i/>
@@ -70,126 +528,6 @@
         </w:rPr>
         <w:t>}}</w:t>
       </w:r>
-      <w:r>
-        <w:t xml:space="preserve"> was served on each party or attorney of record in compliance with the Texas Rules of Civil Procedure on </w:t>
-      </w:r>
-      <w:r>
-        <w:fldChar w:fldCharType="begin"/>
-      </w:r>
-      <w:r>
-        <w:instrText xml:space="preserve"> DATE \@ "MMMM d, yyyy" </w:instrText>
-      </w:r>
-      <w:r>
-        <w:fldChar w:fldCharType="separate"/>
-      </w:r>
-      <w:r>
-        <w:rPr>
-          <w:noProof/>
-        </w:rPr>
-        <w:t>February 6, 2020</w:t>
-      </w:r>
-      <w:r>
-        <w:fldChar w:fldCharType="end"/>
-      </w:r>
-      <w:r>
-        <w:t xml:space="preserve"> as follows:</w:t>
-      </w:r>
-    </w:p>
-    <w:p>
-      <w:pPr>
-        <w:spacing w:line="240" w:lineRule="auto"/>
-      </w:pPr>
-      <w:r>
-        <w:t>{%p for atty in</w:t>
-      </w:r>
-      <w:r>
-        <w:t xml:space="preserve"> </w:t>
-      </w:r>
-      <w:proofErr w:type="spellStart"/>
-      <w:proofErr w:type="gramStart"/>
-      <w:r>
-        <w:t>case.attorney</w:t>
-      </w:r>
-      <w:proofErr w:type="spellEnd"/>
-      <w:proofErr w:type="gramEnd"/>
-      <w:r>
-        <w:t xml:space="preserve"> %}</w:t>
-      </w:r>
-    </w:p>
-    <w:p>
-      <w:pPr>
-        <w:spacing w:line="240" w:lineRule="auto"/>
-      </w:pPr>
-      <w:r>
-        <w:t xml:space="preserve">{%p if </w:t>
-      </w:r>
-      <w:proofErr w:type="spellStart"/>
-      <w:r>
-        <w:t>atty.bar_</w:t>
-      </w:r>
-      <w:proofErr w:type="gramStart"/>
-      <w:r>
-        <w:t>number</w:t>
-      </w:r>
-      <w:proofErr w:type="spellEnd"/>
-      <w:r>
-        <w:t xml:space="preserve"> !</w:t>
-      </w:r>
-      <w:proofErr w:type="gramEnd"/>
-      <w:r>
-        <w:t xml:space="preserve">= </w:t>
-      </w:r>
-      <w:proofErr w:type="spellStart"/>
-      <w:r>
-        <w:t>case.</w:t>
-      </w:r>
-      <w:r>
-        <w:t>me.bar_number</w:t>
-      </w:r>
-      <w:proofErr w:type="spellEnd"/>
-      <w:r>
-        <w:t xml:space="preserve"> %}</w:t>
-      </w:r>
-    </w:p>
-    <w:p>
-      <w:pPr>
-        <w:spacing w:after="0" w:line="240" w:lineRule="auto"/>
-        <w:ind w:left="720"/>
-      </w:pPr>
-      <w:r>
-        <w:t>{{atty}}, Esq.</w:t>
-      </w:r>
-    </w:p>
-    <w:p>
-      <w:pPr>
-        <w:spacing w:line="240" w:lineRule="auto"/>
-        <w:ind w:left="720"/>
-      </w:pPr>
-      <w:r>
-        <w:rPr>
-          <w:i/>
-          <w:iCs/>
-        </w:rPr>
-        <w:t>By electronic filing manager to {{</w:t>
-      </w:r>
-      <w:proofErr w:type="spellStart"/>
-      <w:proofErr w:type="gramStart"/>
-      <w:r>
-        <w:rPr>
-          <w:i/>
-          <w:iCs/>
-        </w:rPr>
-        <w:t>atty.email</w:t>
-      </w:r>
-      <w:proofErr w:type="spellEnd"/>
-      <w:proofErr w:type="gramEnd"/>
-      <w:r>
-        <w:rPr>
-          <w:i/>
-          <w:iCs/>
-        </w:rPr>
-        <w:t>}}</w:t>
-      </w:r>
     </w:p>
     <w:p>
       <w:pPr>
@@ -204,16 +542,21 @@
         <w:spacing w:line="240" w:lineRule="auto"/>
       </w:pPr>
       <w:r>
-        <w:t xml:space="preserve">{%p </w:t>
-      </w:r>
-      <w:proofErr w:type="spellStart"/>
-      <w:r>
-        <w:t>endfor</w:t>
-      </w:r>
-      <w:proofErr w:type="spellEnd"/>
-      <w:r>
-        <w:t xml:space="preserve"> %}</w:t>
-      </w:r>
+        <w:t>{%p endif %}</w:t>
+      </w:r>
+    </w:p>
+    <w:p>
+      <w:pPr>
+        <w:spacing w:line="240" w:lineRule="auto"/>
+      </w:pPr>
+      <w:r>
+        <w:t>{%p endfor %}</w:t>
+      </w:r>
+    </w:p>
+    <w:p>
+      <w:pPr>
+        <w:spacing w:line="240" w:lineRule="auto"/>
+      </w:pPr>
     </w:p>
     <w:p>
       <w:pPr>
@@ -242,17 +585,7 @@
         <w:ind w:left="4680"/>
       </w:pPr>
       <w:r>
-        <w:t>Attorney for {{</w:t>
-      </w:r>
-      <w:proofErr w:type="spellStart"/>
-      <w:proofErr w:type="gramStart"/>
-      <w:r>
-        <w:t>case.client</w:t>
-      </w:r>
-      <w:proofErr w:type="spellEnd"/>
-      <w:proofErr w:type="gramEnd"/>
-      <w:r>
-        <w:t>}}</w:t>
+        <w:t>Attorney for {{case.client}}</w:t>
       </w:r>
     </w:p>
     <w:sectPr>
@@ -330,7 +663,6 @@
       </w:rPr>
       <w:t>{{</w:t>
     </w:r>
-    <w:proofErr w:type="gramStart"/>
     <w:r>
       <w:rPr>
         <w:b/>
@@ -347,17 +679,7 @@
         <w:caps/>
         <w:sz w:val="22"/>
       </w:rPr>
-      <w:t>case.footer</w:t>
-    </w:r>
-    <w:proofErr w:type="gramEnd"/>
-    <w:r>
-      <w:rPr>
-        <w:b/>
-        <w:bCs/>
-        <w:caps/>
-        <w:sz w:val="22"/>
-      </w:rPr>
-      <w:t>}}</w:t>
+      <w:t>case.footer}}</w:t>
     </w:r>
     <w:r>
       <w:rPr>
@@ -1384,7 +1706,7 @@
 </file>
 
 <file path=customXml/itemProps1.xml><?xml version="1.0" encoding="utf-8"?>
-<ds:datastoreItem xmlns:ds="http://schemas.openxmlformats.org/officeDocument/2006/customXml" ds:itemID="{D7AE501F-D8CA-4B60-9036-38D81ABE1F60}">
+<ds:datastoreItem xmlns:ds="http://schemas.openxmlformats.org/officeDocument/2006/customXml" ds:itemID="{51878E6B-13C7-44C9-B3FC-89FA5C7DE5CB}">
   <ds:schemaRefs>
     <ds:schemaRef ds:uri="http://schemas.openxmlformats.org/officeDocument/2006/bibliography"/>
   </ds:schemaRefs>

</xml_diff>